<commit_message>
PDF Dateien der Protkolle der Sprints wurden aus den Word Dateien erzeugt.
</commit_message>
<xml_diff>
--- a/protokolle/scrum/2018_07_28.docx
+++ b/protokolle/scrum/2018_07_28.docx
@@ -6,13 +6,10 @@
       <w:pPr>
         <w:pStyle w:val="berschrift1"/>
       </w:pPr>
-      <w:proofErr w:type="spellStart"/>
+      <w:bookmarkStart w:id="0" w:name="_GoBack"/>
+      <w:bookmarkEnd w:id="0"/>
       <w:r>
-        <w:t>Protkoll</w:t>
-      </w:r>
-      <w:proofErr w:type="spellEnd"/>
-      <w:r>
-        <w:t xml:space="preserve"> vom </w:t>
+        <w:t xml:space="preserve">Protkoll vom </w:t>
       </w:r>
       <w:r>
         <w:t>28.07.2018</w:t>
@@ -60,41 +57,15 @@
             <w:pPr>
               <w:rPr>
                 <w:rFonts w:cs="Arial"/>
-              </w:rPr>
-            </w:pPr>
-            <w:r>
-              <w:rPr>
-                <w:rFonts w:cs="Arial"/>
-              </w:rPr>
-              <w:t xml:space="preserve">Protokoll zum Review &amp; </w:t>
-            </w:r>
-            <w:proofErr w:type="spellStart"/>
-            <w:r>
-              <w:rPr>
-                <w:rFonts w:cs="Arial"/>
-              </w:rPr>
-              <w:t>Retrospective</w:t>
-            </w:r>
-            <w:proofErr w:type="spellEnd"/>
-            <w:r>
-              <w:rPr>
-                <w:rFonts w:cs="Arial"/>
-              </w:rPr>
-              <w:t xml:space="preserve"> &amp; </w:t>
-            </w:r>
-            <w:proofErr w:type="spellStart"/>
-            <w:r>
-              <w:rPr>
-                <w:rFonts w:cs="Arial"/>
-              </w:rPr>
-              <w:t>Planning</w:t>
-            </w:r>
-            <w:proofErr w:type="spellEnd"/>
-            <w:r>
-              <w:rPr>
-                <w:rFonts w:cs="Arial"/>
-              </w:rPr>
-              <w:t xml:space="preserve"> Meeting</w:t>
+                <w:lang w:val="en-GB"/>
+              </w:rPr>
+            </w:pPr>
+            <w:r>
+              <w:rPr>
+                <w:rFonts w:cs="Arial"/>
+                <w:lang w:val="en-GB"/>
+              </w:rPr>
+              <w:t>Protokoll zum Review &amp; Retrospective &amp; Planning Meeting</w:t>
             </w:r>
           </w:p>
         </w:tc>
@@ -174,35 +145,7 @@
               <w:rPr>
                 <w:rFonts w:cs="Arial"/>
               </w:rPr>
-              <w:t xml:space="preserve">Nico </w:t>
-            </w:r>
-            <w:proofErr w:type="spellStart"/>
-            <w:r>
-              <w:rPr>
-                <w:rFonts w:cs="Arial"/>
-              </w:rPr>
-              <w:t>Srnka</w:t>
-            </w:r>
-            <w:proofErr w:type="spellEnd"/>
-            <w:r>
-              <w:rPr>
-                <w:rFonts w:cs="Arial"/>
-              </w:rPr>
-              <w:t xml:space="preserve"> (NS), Tobias </w:t>
-            </w:r>
-            <w:proofErr w:type="spellStart"/>
-            <w:r>
-              <w:rPr>
-                <w:rFonts w:cs="Arial"/>
-              </w:rPr>
-              <w:t>Krukenfellner</w:t>
-            </w:r>
-            <w:proofErr w:type="spellEnd"/>
-            <w:r>
-              <w:rPr>
-                <w:rFonts w:cs="Arial"/>
-              </w:rPr>
-              <w:t xml:space="preserve"> (TK), Jürgen Weber (JW)</w:t>
+              <w:t>Nico Srnka (NS), Tobias Krukenfellner (TK), Jürgen Weber (JW)</w:t>
             </w:r>
           </w:p>
           <w:p>
@@ -335,21 +278,7 @@
               <w:rPr>
                 <w:rFonts w:cs="Arial"/>
               </w:rPr>
-              <w:t xml:space="preserve">Lukas </w:t>
-            </w:r>
-            <w:proofErr w:type="spellStart"/>
-            <w:r>
-              <w:rPr>
-                <w:rFonts w:cs="Arial"/>
-              </w:rPr>
-              <w:t>Schendlinger</w:t>
-            </w:r>
-            <w:proofErr w:type="spellEnd"/>
-            <w:r>
-              <w:rPr>
-                <w:rFonts w:cs="Arial"/>
-              </w:rPr>
-              <w:t xml:space="preserve"> (LS)</w:t>
+              <w:t>Lukas Schendlinger (LS)</w:t>
             </w:r>
           </w:p>
           <w:p>
@@ -577,25 +506,7 @@
                 <w:sz w:val="20"/>
                 <w:szCs w:val="20"/>
               </w:rPr>
-              <w:t xml:space="preserve">Offene </w:t>
-            </w:r>
-            <w:proofErr w:type="spellStart"/>
-            <w:r>
-              <w:rPr>
-                <w:rFonts w:cs="Arial"/>
-                <w:sz w:val="20"/>
-                <w:szCs w:val="20"/>
-              </w:rPr>
-              <w:t>Issues</w:t>
-            </w:r>
-            <w:proofErr w:type="spellEnd"/>
-            <w:r>
-              <w:rPr>
-                <w:rFonts w:cs="Arial"/>
-                <w:sz w:val="20"/>
-                <w:szCs w:val="20"/>
-              </w:rPr>
-              <w:t xml:space="preserve"> vom letzten Sprint durchbesprochen und abgeklärt welche geschlossen gehören</w:t>
+              <w:t>Offene Issues vom letzten Sprint durchbesprochen und abgeklärt welche geschlossen gehören</w:t>
             </w:r>
           </w:p>
         </w:tc>
@@ -1109,41 +1020,13 @@
                 <w:szCs w:val="20"/>
               </w:rPr>
             </w:pPr>
-            <w:proofErr w:type="spellStart"/>
-            <w:r>
-              <w:rPr>
-                <w:rFonts w:cs="Arial"/>
-                <w:sz w:val="20"/>
-                <w:szCs w:val="20"/>
-              </w:rPr>
-              <w:t>Retrospective</w:t>
-            </w:r>
-            <w:proofErr w:type="spellEnd"/>
-            <w:r>
-              <w:rPr>
-                <w:rFonts w:cs="Arial"/>
-                <w:sz w:val="20"/>
-                <w:szCs w:val="20"/>
-              </w:rPr>
-              <w:t xml:space="preserve">: Es wurde angemerkt, dass das physische </w:t>
-            </w:r>
-            <w:proofErr w:type="spellStart"/>
-            <w:r>
-              <w:rPr>
-                <w:rFonts w:cs="Arial"/>
-                <w:sz w:val="20"/>
-                <w:szCs w:val="20"/>
-              </w:rPr>
-              <w:t>Scrum</w:t>
-            </w:r>
-            <w:proofErr w:type="spellEnd"/>
-            <w:r>
-              <w:rPr>
-                <w:rFonts w:cs="Arial"/>
-                <w:sz w:val="20"/>
-                <w:szCs w:val="20"/>
-              </w:rPr>
-              <w:t xml:space="preserve"> Board wirklich aktualisiert wird und das jeder seine Änderungen in die WhatsApp-Gruppe schickt.</w:t>
+            <w:r>
+              <w:rPr>
+                <w:rFonts w:cs="Arial"/>
+                <w:sz w:val="20"/>
+                <w:szCs w:val="20"/>
+              </w:rPr>
+              <w:t>Retrospective: Es wurde angemerkt, dass das physische Scrum Board wirklich aktualisiert wird und das jeder seine Änderungen in die WhatsApp-Gruppe schickt.</w:t>
             </w:r>
           </w:p>
           <w:p>
@@ -1248,6 +1131,14 @@
                 <w:szCs w:val="20"/>
               </w:rPr>
             </w:pPr>
+            <w:r>
+              <w:rPr>
+                <w:rFonts w:cs="Arial"/>
+                <w:sz w:val="20"/>
+                <w:szCs w:val="20"/>
+              </w:rPr>
+              <w:t>5</w:t>
+            </w:r>
           </w:p>
         </w:tc>
         <w:tc>
@@ -1268,23 +1159,13 @@
                 <w:szCs w:val="20"/>
               </w:rPr>
             </w:pPr>
-            <w:proofErr w:type="spellStart"/>
-            <w:r>
-              <w:rPr>
-                <w:rFonts w:cs="Arial"/>
-                <w:sz w:val="20"/>
-                <w:szCs w:val="20"/>
-              </w:rPr>
-              <w:t>Planning</w:t>
-            </w:r>
-            <w:proofErr w:type="spellEnd"/>
-            <w:r>
-              <w:rPr>
-                <w:rFonts w:cs="Arial"/>
-                <w:sz w:val="20"/>
-                <w:szCs w:val="20"/>
-              </w:rPr>
-              <w:t>: Es wurde festgelegt an welchen US im nächsten Sprint gearbeitet wird. Die passenden Tasks werden von jedem Benutzer selbst erstellt und zum Board hinzugefügt.</w:t>
+            <w:r>
+              <w:rPr>
+                <w:rFonts w:cs="Arial"/>
+                <w:sz w:val="20"/>
+                <w:szCs w:val="20"/>
+              </w:rPr>
+              <w:t>Planning: Es wurde festgelegt an welchen US im nächsten Sprint gearbeitet wird. Die passenden Tasks werden von jedem Benutzer selbst erstellt und zum Board hinzugefügt.</w:t>
             </w:r>
           </w:p>
         </w:tc>
@@ -1358,8 +1239,6 @@
               </w:rPr>
               <w:t>TK, JW, NS</w:t>
             </w:r>
-            <w:bookmarkStart w:id="0" w:name="_GoBack"/>
-            <w:bookmarkEnd w:id="0"/>
           </w:p>
         </w:tc>
       </w:tr>
@@ -1728,7 +1607,6 @@
       </w:rPr>
       <w:t xml:space="preserve">Projekt </w:t>
     </w:r>
-    <w:proofErr w:type="spellStart"/>
     <w:r>
       <w:rPr>
         <w:sz w:val="20"/>
@@ -1736,7 +1614,6 @@
       </w:rPr>
       <w:t>SimpleQ</w:t>
     </w:r>
-    <w:proofErr w:type="spellEnd"/>
     <w:r>
       <w:rPr>
         <w:sz w:val="20"/>
@@ -1771,7 +1648,7 @@
         <w:sz w:val="20"/>
         <w:szCs w:val="20"/>
       </w:rPr>
-      <w:t>2018-07-28</w:t>
+      <w:t>2018-09-05</w:t>
     </w:r>
     <w:r>
       <w:rPr>

</xml_diff>